<commit_message>
Assignment 2 final edit
</commit_message>
<xml_diff>
--- a/Assignment 2/Assignment2_Report_Raksha.docx
+++ b/Assignment 2/Assignment2_Report_Raksha.docx
@@ -312,6 +312,11 @@
                 <w:ilvl w:val="0"/>
                 <w:numId w:val="29"/>
               </w:numPr>
+              <w:rPr>
+                <w:rStyle w:val="Hyperlink"/>
+                <w:color w:val="auto"/>
+                <w:u w:val="none"/>
+              </w:rPr>
             </w:pPr>
             <w:r>
               <w:t xml:space="preserve">Multiclass-Classification: </w:t>
@@ -325,6 +330,22 @@
               </w:r>
             </w:hyperlink>
           </w:p>
+          <w:p>
+            <w:pPr>
+              <w:pStyle w:val="Abstract"/>
+              <w:ind w:left="720"/>
+            </w:pPr>
+            <w:hyperlink r:id="rId12" w:history="1">
+              <w:proofErr w:type="spellStart"/>
+              <w:r>
+                <w:rPr>
+                  <w:rStyle w:val="Hyperlink"/>
+                </w:rPr>
+                <w:t>Github</w:t>
+              </w:r>
+              <w:proofErr w:type="spellEnd"/>
+            </w:hyperlink>
+          </w:p>
         </w:tc>
       </w:tr>
     </w:tbl>
@@ -332,6 +353,8 @@
       <w:r>
         <w:br w:type="page"/>
       </w:r>
+      <w:bookmarkStart w:id="0" w:name="_GoBack"/>
+      <w:bookmarkEnd w:id="0"/>
     </w:p>
     <w:p>
       <w:pPr>
@@ -888,7 +911,7 @@
                     </pic:cNvPicPr>
                   </pic:nvPicPr>
                   <pic:blipFill>
-                    <a:blip r:embed="rId12">
+                    <a:blip r:embed="rId13">
                       <a:extLst>
                         <a:ext uri="{28A0092B-C50C-407E-A947-70E740481C1C}">
                           <a14:useLocalDpi xmlns:a14="http://schemas.microsoft.com/office/drawing/2010/main" val="0"/>
@@ -1058,7 +1081,7 @@
                     </pic:cNvPicPr>
                   </pic:nvPicPr>
                   <pic:blipFill>
-                    <a:blip r:embed="rId13" cstate="print">
+                    <a:blip r:embed="rId14" cstate="print">
                       <a:extLst>
                         <a:ext uri="{28A0092B-C50C-407E-A947-70E740481C1C}">
                           <a14:useLocalDpi xmlns:a14="http://schemas.microsoft.com/office/drawing/2010/main" val="0"/>
@@ -1223,7 +1246,7 @@
                     </pic:cNvPicPr>
                   </pic:nvPicPr>
                   <pic:blipFill>
-                    <a:blip r:embed="rId14">
+                    <a:blip r:embed="rId15">
                       <a:extLst>
                         <a:ext uri="{28A0092B-C50C-407E-A947-70E740481C1C}">
                           <a14:useLocalDpi xmlns:a14="http://schemas.microsoft.com/office/drawing/2010/main" val="0"/>
@@ -1852,25 +1875,7 @@
           <w:sz w:val="23"/>
           <w:szCs w:val="23"/>
         </w:rPr>
-        <w:t xml:space="preserve">. The MAE observed for the prediction is: </w:t>
-      </w:r>
-      <w:r>
-        <w:rPr>
-          <w:rFonts w:asciiTheme="minorHAnsi" w:hAnsiTheme="minorHAnsi"/>
-          <w:color w:val="000000" w:themeColor="text1"/>
-          <w:sz w:val="23"/>
-          <w:szCs w:val="23"/>
-        </w:rPr>
-        <w:t>763.6011906564054</w:t>
-      </w:r>
-      <w:r>
-        <w:rPr>
-          <w:rFonts w:asciiTheme="minorHAnsi" w:hAnsiTheme="minorHAnsi"/>
-          <w:color w:val="000000" w:themeColor="text1"/>
-          <w:sz w:val="23"/>
-          <w:szCs w:val="23"/>
-        </w:rPr>
-        <w:t>.</w:t>
+        <w:t>. The MAE observed for the prediction is: 763.6011906564054.</w:t>
       </w:r>
     </w:p>
     <w:p>
@@ -2380,7 +2385,7 @@
                     </pic:cNvPicPr>
                   </pic:nvPicPr>
                   <pic:blipFill>
-                    <a:blip r:embed="rId15">
+                    <a:blip r:embed="rId16">
                       <a:extLst>
                         <a:ext uri="{28A0092B-C50C-407E-A947-70E740481C1C}">
                           <a14:useLocalDpi xmlns:a14="http://schemas.microsoft.com/office/drawing/2010/main" val="0"/>
@@ -2495,7 +2500,7 @@
                     </pic:cNvPicPr>
                   </pic:nvPicPr>
                   <pic:blipFill>
-                    <a:blip r:embed="rId16">
+                    <a:blip r:embed="rId17">
                       <a:extLst>
                         <a:ext uri="{28A0092B-C50C-407E-A947-70E740481C1C}">
                           <a14:useLocalDpi xmlns:a14="http://schemas.microsoft.com/office/drawing/2010/main" val="0"/>
@@ -2972,7 +2977,7 @@
                     </pic:cNvPicPr>
                   </pic:nvPicPr>
                   <pic:blipFill>
-                    <a:blip r:embed="rId17">
+                    <a:blip r:embed="rId18">
                       <a:extLst>
                         <a:ext uri="{28A0092B-C50C-407E-A947-70E740481C1C}">
                           <a14:useLocalDpi xmlns:a14="http://schemas.microsoft.com/office/drawing/2010/main" val="0"/>
@@ -3260,7 +3265,7 @@
                     </pic:cNvPicPr>
                   </pic:nvPicPr>
                   <pic:blipFill>
-                    <a:blip r:embed="rId18">
+                    <a:blip r:embed="rId19">
                       <a:extLst>
                         <a:ext uri="{28A0092B-C50C-407E-A947-70E740481C1C}">
                           <a14:useLocalDpi xmlns:a14="http://schemas.microsoft.com/office/drawing/2010/main" val="0"/>
@@ -3936,7 +3941,7 @@
                     </pic:cNvPicPr>
                   </pic:nvPicPr>
                   <pic:blipFill>
-                    <a:blip r:embed="rId19">
+                    <a:blip r:embed="rId20">
                       <a:extLst>
                         <a:ext uri="{28A0092B-C50C-407E-A947-70E740481C1C}">
                           <a14:useLocalDpi xmlns:a14="http://schemas.microsoft.com/office/drawing/2010/main" val="0"/>
@@ -3995,7 +4000,7 @@
                     </pic:cNvPicPr>
                   </pic:nvPicPr>
                   <pic:blipFill>
-                    <a:blip r:embed="rId20">
+                    <a:blip r:embed="rId21">
                       <a:extLst>
                         <a:ext uri="{28A0092B-C50C-407E-A947-70E740481C1C}">
                           <a14:useLocalDpi xmlns:a14="http://schemas.microsoft.com/office/drawing/2010/main" val="0"/>
@@ -4076,7 +4081,7 @@
                     </pic:cNvPicPr>
                   </pic:nvPicPr>
                   <pic:blipFill>
-                    <a:blip r:embed="rId21">
+                    <a:blip r:embed="rId22">
                       <a:extLst>
                         <a:ext uri="{28A0092B-C50C-407E-A947-70E740481C1C}">
                           <a14:useLocalDpi xmlns:a14="http://schemas.microsoft.com/office/drawing/2010/main" val="0"/>
@@ -4140,7 +4145,7 @@
                     </pic:cNvPicPr>
                   </pic:nvPicPr>
                   <pic:blipFill>
-                    <a:blip r:embed="rId22">
+                    <a:blip r:embed="rId23">
                       <a:extLst>
                         <a:ext uri="{28A0092B-C50C-407E-A947-70E740481C1C}">
                           <a14:useLocalDpi xmlns:a14="http://schemas.microsoft.com/office/drawing/2010/main" val="0"/>
@@ -4194,8 +4199,6 @@
       <w:r>
         <w:t xml:space="preserve">for the deep learning model </w:t>
       </w:r>
-      <w:bookmarkStart w:id="0" w:name="_GoBack"/>
-      <w:bookmarkEnd w:id="0"/>
       <w:r>
         <w:t>are as shown below:</w:t>
       </w:r>
@@ -5917,10 +5920,10 @@
       </w:r>
     </w:p>
     <w:sectPr>
-      <w:headerReference w:type="even" r:id="rId23"/>
-      <w:headerReference w:type="default" r:id="rId24"/>
-      <w:footerReference w:type="even" r:id="rId25"/>
-      <w:footerReference w:type="default" r:id="rId26"/>
+      <w:headerReference w:type="even" r:id="rId24"/>
+      <w:headerReference w:type="default" r:id="rId25"/>
+      <w:footerReference w:type="even" r:id="rId26"/>
+      <w:footerReference w:type="default" r:id="rId27"/>
       <w:pgSz w:w="12240" w:h="15840"/>
       <w:pgMar w:top="1080" w:right="1080" w:bottom="1642" w:left="1080" w:header="720" w:footer="720" w:gutter="0"/>
       <w:pgNumType w:start="0"/>
@@ -6088,7 +6091,6 @@
         <w:alias w:val="Title:"/>
         <w:tag w:val="Title:"/>
         <w:id w:val="1030215961"/>
-        <w:placeholder/>
         <w:dataBinding w:prefixMappings="xmlns:ns0='http://schemas.openxmlformats.org/package/2006/metadata/core-properties' xmlns:ns1='http://purl.org/dc/elements/1.1/'" w:xpath="/ns0:coreProperties[1]/ns1:title[1]" w:storeItemID="{6C3C8BC8-F283-45AE-878A-BAB7291924A1}"/>
         <w15:appearance w15:val="hidden"/>
         <w:text w:multiLine="1"/>
@@ -6121,7 +6123,6 @@
         <w:alias w:val="Title:"/>
         <w:tag w:val="Title:"/>
         <w:id w:val="-1458169766"/>
-        <w:placeholder/>
         <w:dataBinding w:prefixMappings="xmlns:ns0='http://schemas.openxmlformats.org/package/2006/metadata/core-properties' xmlns:ns1='http://purl.org/dc/elements/1.1/'" w:xpath="/ns0:coreProperties[1]/ns1:title[1]" w:storeItemID="{6C3C8BC8-F283-45AE-878A-BAB7291924A1}"/>
         <w15:appearance w15:val="hidden"/>
         <w:text w:multiLine="1"/>
@@ -32366,7 +32367,7 @@
     <w:charset w:val="00"/>
     <w:family w:val="roman"/>
     <w:pitch w:val="variable"/>
-    <w:sig w:usb0="E0002AFF" w:usb1="C0007843" w:usb2="00000009" w:usb3="00000000" w:csb0="000001FF" w:csb1="00000000"/>
+    <w:sig w:usb0="E0002EFF" w:usb1="C000785B" w:usb2="00000009" w:usb3="00000000" w:csb0="000001FF" w:csb1="00000000"/>
   </w:font>
   <w:font w:name="Wingdings 2">
     <w:panose1 w:val="05020102010507070707"/>
@@ -32414,7 +32415,7 @@
     <w:charset w:val="00"/>
     <w:family w:val="swiss"/>
     <w:pitch w:val="variable"/>
-    <w:sig w:usb0="E0002AFF" w:usb1="C0007843" w:usb2="00000009" w:usb3="00000000" w:csb0="000001FF" w:csb1="00000000"/>
+    <w:sig w:usb0="E0002EFF" w:usb1="C000785B" w:usb2="00000009" w:usb3="00000000" w:csb0="000001FF" w:csb1="00000000"/>
   </w:font>
   <w:font w:name="Segoe UI">
     <w:panose1 w:val="020B0502040204020203"/>
@@ -32435,7 +32436,7 @@
     <w:charset w:val="00"/>
     <w:family w:val="swiss"/>
     <w:pitch w:val="variable"/>
-    <w:sig w:usb0="E0002AFF" w:usb1="4000ACFF" w:usb2="00000001" w:usb3="00000000" w:csb0="000001FF" w:csb1="00000000"/>
+    <w:sig w:usb0="E0002AFF" w:usb1="C000247B" w:usb2="00000009" w:usb3="00000000" w:csb0="000001FF" w:csb1="00000000"/>
   </w:font>
   <w:font w:name="Helvetica">
     <w:panose1 w:val="020B0604020202020204"/>
@@ -32449,7 +32450,7 @@
     <w:charset w:val="00"/>
     <w:family w:val="swiss"/>
     <w:pitch w:val="variable"/>
-    <w:sig w:usb0="A0002AEF" w:usb1="4000207B" w:usb2="00000000" w:usb3="00000000" w:csb0="000001FF" w:csb1="00000000"/>
+    <w:sig w:usb0="E0002AFF" w:usb1="C000247B" w:usb2="00000009" w:usb3="00000000" w:csb0="000001FF" w:csb1="00000000"/>
   </w:font>
 </w:fonts>
 </file>
@@ -32470,7 +32471,9 @@
   </w:compat>
   <w:rsids>
     <w:rsidRoot w:val="001F2DDF"/>
+    <w:rsid w:val="00021088"/>
     <w:rsid w:val="001F2DDF"/>
+    <w:rsid w:val="00707CF4"/>
   </w:rsids>
   <m:mathPr>
     <m:mathFont m:val="Cambria Math"/>
@@ -33282,7 +33285,7 @@
 </file>
 
 <file path=customXml/itemProps1.xml><?xml version="1.0" encoding="utf-8"?>
-<ds:datastoreItem xmlns:ds="http://schemas.openxmlformats.org/officeDocument/2006/customXml" ds:itemID="{1870D52A-435B-4AC4-8A64-6D4E8F0163C0}">
+<ds:datastoreItem xmlns:ds="http://schemas.openxmlformats.org/officeDocument/2006/customXml" ds:itemID="{5C781AD9-BBAC-4089-8F79-58C70DB44A10}">
   <ds:schemaRefs>
     <ds:schemaRef ds:uri="http://schemas.openxmlformats.org/officeDocument/2006/bibliography"/>
   </ds:schemaRefs>

</xml_diff>